<commit_message>
Update error code standard
</commit_message>
<xml_diff>
--- a/Error_Code_Standards.docx
+++ b/Error_Code_Standards.docx
@@ -650,12 +650,12 @@
         <w:tblLook w:val="04A0" w:firstRow="1" w:lastRow="0" w:firstColumn="1" w:lastColumn="0" w:noHBand="0" w:noVBand="1"/>
       </w:tblPr>
       <w:tblGrid>
-        <w:gridCol w:w="1985"/>
-        <w:gridCol w:w="1417"/>
-        <w:gridCol w:w="1701"/>
-        <w:gridCol w:w="1985"/>
-        <w:gridCol w:w="2268"/>
-        <w:gridCol w:w="2268"/>
+        <w:gridCol w:w="1951"/>
+        <w:gridCol w:w="1454"/>
+        <w:gridCol w:w="1777"/>
+        <w:gridCol w:w="1934"/>
+        <w:gridCol w:w="2257"/>
+        <w:gridCol w:w="2251"/>
       </w:tblGrid>
       <w:tr>
         <w:tc>
@@ -998,6 +998,12 @@
                 <w:lang w:val="en-US"/>
               </w:rPr>
             </w:pPr>
+            <w:r>
+              <w:rPr>
+                <w:lang w:val="en-US"/>
+              </w:rPr>
+              <w:t>INVALID USERNAME (2001)</w:t>
+            </w:r>
           </w:p>
         </w:tc>
         <w:tc>
@@ -1010,6 +1016,12 @@
                 <w:lang w:val="en-US"/>
               </w:rPr>
             </w:pPr>
+            <w:r>
+              <w:rPr>
+                <w:lang w:val="en-US"/>
+              </w:rPr>
+              <w:t>USER_EXISTED (3001)</w:t>
+            </w:r>
           </w:p>
         </w:tc>
         <w:tc>
@@ -1022,6 +1034,12 @@
                 <w:lang w:val="en-US"/>
               </w:rPr>
             </w:pPr>
+            <w:r>
+              <w:rPr>
+                <w:lang w:val="en-US"/>
+              </w:rPr>
+              <w:t>USER NOT FOUND (4001)</w:t>
+            </w:r>
           </w:p>
         </w:tc>
         <w:tc>
@@ -1052,6 +1070,172 @@
               </w:rPr>
               <w:t>UNAUTHORIZED (6001)</w:t>
             </w:r>
+          </w:p>
+        </w:tc>
+      </w:tr>
+      <w:tr>
+        <w:tc>
+          <w:tcPr>
+            <w:tcW w:w="1985" w:type="dxa"/>
+          </w:tcPr>
+          <w:p>
+            <w:pPr>
+              <w:rPr>
+                <w:lang w:val="en-US"/>
+              </w:rPr>
+            </w:pPr>
+          </w:p>
+        </w:tc>
+        <w:tc>
+          <w:tcPr>
+            <w:tcW w:w="1417" w:type="dxa"/>
+          </w:tcPr>
+          <w:p>
+            <w:pPr>
+              <w:rPr>
+                <w:lang w:val="en-US"/>
+              </w:rPr>
+            </w:pPr>
+            <w:r>
+              <w:rPr>
+                <w:lang w:val="en-US"/>
+              </w:rPr>
+              <w:t>INVALID PASSWORD (2002)</w:t>
+            </w:r>
+          </w:p>
+        </w:tc>
+        <w:tc>
+          <w:tcPr>
+            <w:tcW w:w="1701" w:type="dxa"/>
+          </w:tcPr>
+          <w:p>
+            <w:pPr>
+              <w:rPr>
+                <w:lang w:val="en-US"/>
+              </w:rPr>
+            </w:pPr>
+          </w:p>
+        </w:tc>
+        <w:tc>
+          <w:tcPr>
+            <w:tcW w:w="1985" w:type="dxa"/>
+          </w:tcPr>
+          <w:p>
+            <w:pPr>
+              <w:rPr>
+                <w:lang w:val="en-US"/>
+              </w:rPr>
+            </w:pPr>
+            <w:r>
+              <w:rPr>
+                <w:lang w:val="en-US"/>
+              </w:rPr>
+              <w:t>ROLE NOT FOUND (4002)</w:t>
+            </w:r>
+          </w:p>
+        </w:tc>
+        <w:tc>
+          <w:tcPr>
+            <w:tcW w:w="2268" w:type="dxa"/>
+          </w:tcPr>
+          <w:p>
+            <w:pPr>
+              <w:rPr>
+                <w:lang w:val="en-US"/>
+              </w:rPr>
+            </w:pPr>
+          </w:p>
+        </w:tc>
+        <w:tc>
+          <w:tcPr>
+            <w:tcW w:w="2268" w:type="dxa"/>
+          </w:tcPr>
+          <w:p>
+            <w:pPr>
+              <w:rPr>
+                <w:lang w:val="en-US"/>
+              </w:rPr>
+            </w:pPr>
+          </w:p>
+        </w:tc>
+      </w:tr>
+      <w:tr>
+        <w:tc>
+          <w:tcPr>
+            <w:tcW w:w="1985" w:type="dxa"/>
+          </w:tcPr>
+          <w:p>
+            <w:pPr>
+              <w:rPr>
+                <w:lang w:val="en-US"/>
+              </w:rPr>
+            </w:pPr>
+          </w:p>
+        </w:tc>
+        <w:tc>
+          <w:tcPr>
+            <w:tcW w:w="1417" w:type="dxa"/>
+          </w:tcPr>
+          <w:p>
+            <w:pPr>
+              <w:rPr>
+                <w:lang w:val="en-US"/>
+              </w:rPr>
+            </w:pPr>
+            <w:r>
+              <w:rPr>
+                <w:lang w:val="en-US"/>
+              </w:rPr>
+              <w:t>REQUIRED EMAIL (2003)</w:t>
+            </w:r>
+          </w:p>
+        </w:tc>
+        <w:tc>
+          <w:tcPr>
+            <w:tcW w:w="1701" w:type="dxa"/>
+          </w:tcPr>
+          <w:p>
+            <w:pPr>
+              <w:rPr>
+                <w:lang w:val="en-US"/>
+              </w:rPr>
+            </w:pPr>
+          </w:p>
+        </w:tc>
+        <w:tc>
+          <w:tcPr>
+            <w:tcW w:w="1985" w:type="dxa"/>
+          </w:tcPr>
+          <w:p>
+            <w:pPr>
+              <w:rPr>
+                <w:lang w:val="en-US"/>
+              </w:rPr>
+            </w:pPr>
+          </w:p>
+        </w:tc>
+        <w:tc>
+          <w:tcPr>
+            <w:tcW w:w="2268" w:type="dxa"/>
+          </w:tcPr>
+          <w:p>
+            <w:pPr>
+              <w:rPr>
+                <w:lang w:val="en-US"/>
+              </w:rPr>
+            </w:pPr>
+          </w:p>
+        </w:tc>
+        <w:tc>
+          <w:tcPr>
+            <w:tcW w:w="2268" w:type="dxa"/>
+          </w:tcPr>
+          <w:p>
+            <w:pPr>
+              <w:rPr>
+                <w:lang w:val="en-US"/>
+              </w:rPr>
+            </w:pPr>
           </w:p>
         </w:tc>
       </w:tr>

</xml_diff>

<commit_message>
Updates: - Finish user relating api - Finish role relating api - Finish user profile relating api - Finish permission relating api *Note: these apis are just basic, will be updated later
</commit_message>
<xml_diff>
--- a/Error_Code_Standards.docx
+++ b/Error_Code_Standards.docx
@@ -650,12 +650,12 @@
         <w:tblLook w:val="04A0" w:firstRow="1" w:lastRow="0" w:firstColumn="1" w:lastColumn="0" w:noHBand="0" w:noVBand="1"/>
       </w:tblPr>
       <w:tblGrid>
-        <w:gridCol w:w="1951"/>
+        <w:gridCol w:w="1533"/>
         <w:gridCol w:w="1454"/>
-        <w:gridCol w:w="1777"/>
-        <w:gridCol w:w="1934"/>
-        <w:gridCol w:w="2257"/>
-        <w:gridCol w:w="2251"/>
+        <w:gridCol w:w="2786"/>
+        <w:gridCol w:w="1690"/>
+        <w:gridCol w:w="2122"/>
+        <w:gridCol w:w="2039"/>
       </w:tblGrid>
       <w:tr>
         <w:tc>
@@ -1114,6 +1114,12 @@
                 <w:lang w:val="en-US"/>
               </w:rPr>
             </w:pPr>
+            <w:r>
+              <w:rPr>
+                <w:lang w:val="en-US"/>
+              </w:rPr>
+              <w:t>USER_PROFILE_EXISTED (3002)</w:t>
+            </w:r>
           </w:p>
         </w:tc>
         <w:tc>
@@ -1212,6 +1218,98 @@
                 <w:lang w:val="en-US"/>
               </w:rPr>
             </w:pPr>
+            <w:r>
+              <w:rPr>
+                <w:lang w:val="en-US"/>
+              </w:rPr>
+              <w:t>USER PROFILE NOT FOUND (4003)</w:t>
+            </w:r>
+          </w:p>
+        </w:tc>
+        <w:tc>
+          <w:tcPr>
+            <w:tcW w:w="2268" w:type="dxa"/>
+          </w:tcPr>
+          <w:p>
+            <w:pPr>
+              <w:rPr>
+                <w:lang w:val="en-US"/>
+              </w:rPr>
+            </w:pPr>
+          </w:p>
+        </w:tc>
+        <w:tc>
+          <w:tcPr>
+            <w:tcW w:w="2268" w:type="dxa"/>
+          </w:tcPr>
+          <w:p>
+            <w:pPr>
+              <w:rPr>
+                <w:lang w:val="en-US"/>
+              </w:rPr>
+            </w:pPr>
+          </w:p>
+        </w:tc>
+      </w:tr>
+      <w:tr>
+        <w:tc>
+          <w:tcPr>
+            <w:tcW w:w="1985" w:type="dxa"/>
+          </w:tcPr>
+          <w:p>
+            <w:pPr>
+              <w:rPr>
+                <w:lang w:val="en-US"/>
+              </w:rPr>
+            </w:pPr>
+          </w:p>
+        </w:tc>
+        <w:tc>
+          <w:tcPr>
+            <w:tcW w:w="1417" w:type="dxa"/>
+          </w:tcPr>
+          <w:p>
+            <w:pPr>
+              <w:rPr>
+                <w:lang w:val="en-US"/>
+              </w:rPr>
+            </w:pPr>
+          </w:p>
+        </w:tc>
+        <w:tc>
+          <w:tcPr>
+            <w:tcW w:w="1701" w:type="dxa"/>
+          </w:tcPr>
+          <w:p>
+            <w:pPr>
+              <w:rPr>
+                <w:lang w:val="en-US"/>
+              </w:rPr>
+            </w:pPr>
+          </w:p>
+        </w:tc>
+        <w:tc>
+          <w:tcPr>
+            <w:tcW w:w="1985" w:type="dxa"/>
+          </w:tcPr>
+          <w:p>
+            <w:pPr>
+              <w:rPr>
+                <w:lang w:val="en-US"/>
+              </w:rPr>
+            </w:pPr>
+            <w:r>
+              <w:rPr>
+                <w:lang w:val="en-US"/>
+              </w:rPr>
+              <w:t>PERMISSION NOT FOUND</w:t>
+            </w:r>
+            <w:r>
+              <w:rPr>
+                <w:lang w:val="en-US"/>
+              </w:rPr>
+              <w:t xml:space="preserve"> (4004)</w:t>
+            </w:r>
           </w:p>
         </w:tc>
         <w:tc>

</xml_diff>

<commit_message>
Finish template, identity service: - Finish jwt authentication and authorization - Finish refresh token - Handle Cors Filter - Encode password with Bcrypt
</commit_message>
<xml_diff>
--- a/Error_Code_Standards.docx
+++ b/Error_Code_Standards.docx
@@ -650,12 +650,12 @@
         <w:tblLook w:val="04A0" w:firstRow="1" w:lastRow="0" w:firstColumn="1" w:lastColumn="0" w:noHBand="0" w:noVBand="1"/>
       </w:tblPr>
       <w:tblGrid>
-        <w:gridCol w:w="1533"/>
+        <w:gridCol w:w="1408"/>
         <w:gridCol w:w="1454"/>
         <w:gridCol w:w="2786"/>
-        <w:gridCol w:w="1690"/>
-        <w:gridCol w:w="2122"/>
-        <w:gridCol w:w="2039"/>
+        <w:gridCol w:w="1610"/>
+        <w:gridCol w:w="2390"/>
+        <w:gridCol w:w="1976"/>
       </w:tblGrid>
       <w:tr>
         <w:tc>
@@ -1052,6 +1052,25 @@
                 <w:lang w:val="en-US"/>
               </w:rPr>
             </w:pPr>
+            <w:r>
+              <w:rPr>
+                <w:lang w:val="en-US"/>
+              </w:rPr>
+              <w:t xml:space="preserve">INVALID_TOKEN </w:t>
+            </w:r>
+          </w:p>
+          <w:p>
+            <w:pPr>
+              <w:rPr>
+                <w:lang w:val="en-US"/>
+              </w:rPr>
+            </w:pPr>
+            <w:r>
+              <w:rPr>
+                <w:lang w:val="en-US"/>
+              </w:rPr>
+              <w:t>(5001)</w:t>
+            </w:r>
           </w:p>
         </w:tc>
         <w:tc>
@@ -1145,11 +1164,27 @@
             <w:tcW w:w="2268" w:type="dxa"/>
           </w:tcPr>
           <w:p>
-            <w:pPr>
-              <w:rPr>
-                <w:lang w:val="en-US"/>
-              </w:rPr>
-            </w:pPr>
+            <w:r>
+              <w:t>INVALID_USERNAME</w:t>
+            </w:r>
+          </w:p>
+          <w:p>
+            <w:r>
+              <w:t>_PASSWORD</w:t>
+            </w:r>
+          </w:p>
+          <w:p>
+            <w:pPr>
+              <w:rPr>
+                <w:lang w:val="en-US"/>
+              </w:rPr>
+            </w:pPr>
+            <w:r>
+              <w:rPr>
+                <w:lang w:val="en-US"/>
+              </w:rPr>
+              <w:t>(5002)</w:t>
+            </w:r>
           </w:p>
         </w:tc>
         <w:tc>
@@ -1231,11 +1266,27 @@
             <w:tcW w:w="2268" w:type="dxa"/>
           </w:tcPr>
           <w:p>
-            <w:pPr>
-              <w:rPr>
-                <w:lang w:val="en-US"/>
-              </w:rPr>
-            </w:pPr>
+            <w:r>
+              <w:t>ACCOUNT_NOT</w:t>
+            </w:r>
+          </w:p>
+          <w:p>
+            <w:r>
+              <w:t>_VERIFIED</w:t>
+            </w:r>
+          </w:p>
+          <w:p>
+            <w:pPr>
+              <w:rPr>
+                <w:lang w:val="en-US"/>
+              </w:rPr>
+            </w:pPr>
+            <w:r>
+              <w:rPr>
+                <w:lang w:val="en-US"/>
+              </w:rPr>
+              <w:t>(5003)</w:t>
+            </w:r>
           </w:p>
         </w:tc>
         <w:tc>
@@ -2071,7 +2122,6 @@
   <w:style w:type="character" w:default="1" w:styleId="DefaultParagraphFont">
     <w:name w:val="Default Paragraph Font"/>
     <w:uiPriority w:val="1"/>
-    <w:semiHidden/>
     <w:unhideWhenUsed/>
   </w:style>
   <w:style w:type="table" w:default="1" w:styleId="TableNormal">

</xml_diff>

<commit_message>
Fix bugs in user service, global exception handler, authentication service
</commit_message>
<xml_diff>
--- a/Error_Code_Standards.docx
+++ b/Error_Code_Standards.docx
@@ -650,12 +650,12 @@
         <w:tblLook w:val="04A0" w:firstRow="1" w:lastRow="0" w:firstColumn="1" w:lastColumn="0" w:noHBand="0" w:noVBand="1"/>
       </w:tblPr>
       <w:tblGrid>
-        <w:gridCol w:w="1408"/>
-        <w:gridCol w:w="1454"/>
+        <w:gridCol w:w="1340"/>
+        <w:gridCol w:w="2165"/>
         <w:gridCol w:w="2786"/>
-        <w:gridCol w:w="1610"/>
+        <w:gridCol w:w="1565"/>
         <w:gridCol w:w="2390"/>
-        <w:gridCol w:w="1976"/>
+        <w:gridCol w:w="1941"/>
       </w:tblGrid>
       <w:tr>
         <w:tc>
@@ -1320,11 +1320,22 @@
             <w:tcW w:w="1417" w:type="dxa"/>
           </w:tcPr>
           <w:p>
-            <w:pPr>
-              <w:rPr>
-                <w:lang w:val="en-US"/>
-              </w:rPr>
-            </w:pPr>
+            <w:r>
+              <w:t>SAME_PASSWORD</w:t>
+            </w:r>
+          </w:p>
+          <w:p>
+            <w:pPr>
+              <w:rPr>
+                <w:lang w:val="en-US"/>
+              </w:rPr>
+            </w:pPr>
+            <w:r>
+              <w:rPr>
+                <w:lang w:val="en-US"/>
+              </w:rPr>
+              <w:t>(2004)</w:t>
+            </w:r>
           </w:p>
         </w:tc>
         <w:tc>
@@ -1368,11 +1379,99 @@
             <w:tcW w:w="2268" w:type="dxa"/>
           </w:tcPr>
           <w:p>
-            <w:pPr>
-              <w:rPr>
-                <w:lang w:val="en-US"/>
-              </w:rPr>
-            </w:pPr>
+            <w:r>
+              <w:t>INCORRECT</w:t>
+            </w:r>
+          </w:p>
+          <w:p>
+            <w:r>
+              <w:t>_PASSWORD</w:t>
+            </w:r>
+          </w:p>
+          <w:p>
+            <w:pPr>
+              <w:rPr>
+                <w:lang w:val="en-US"/>
+              </w:rPr>
+            </w:pPr>
+            <w:r>
+              <w:rPr>
+                <w:lang w:val="en-US"/>
+              </w:rPr>
+              <w:t>(5004)</w:t>
+            </w:r>
+          </w:p>
+        </w:tc>
+        <w:tc>
+          <w:tcPr>
+            <w:tcW w:w="2268" w:type="dxa"/>
+          </w:tcPr>
+          <w:p>
+            <w:pPr>
+              <w:rPr>
+                <w:lang w:val="en-US"/>
+              </w:rPr>
+            </w:pPr>
+          </w:p>
+        </w:tc>
+      </w:tr>
+      <w:tr>
+        <w:tc>
+          <w:tcPr>
+            <w:tcW w:w="1985" w:type="dxa"/>
+          </w:tcPr>
+          <w:p>
+            <w:pPr>
+              <w:rPr>
+                <w:lang w:val="en-US"/>
+              </w:rPr>
+            </w:pPr>
+          </w:p>
+        </w:tc>
+        <w:tc>
+          <w:tcPr>
+            <w:tcW w:w="1417" w:type="dxa"/>
+          </w:tcPr>
+          <w:p>
+            <w:pPr>
+              <w:rPr>
+                <w:lang w:val="en-US"/>
+              </w:rPr>
+            </w:pPr>
+          </w:p>
+        </w:tc>
+        <w:tc>
+          <w:tcPr>
+            <w:tcW w:w="1701" w:type="dxa"/>
+          </w:tcPr>
+          <w:p>
+            <w:pPr>
+              <w:rPr>
+                <w:lang w:val="en-US"/>
+              </w:rPr>
+            </w:pPr>
+          </w:p>
+        </w:tc>
+        <w:tc>
+          <w:tcPr>
+            <w:tcW w:w="1985" w:type="dxa"/>
+          </w:tcPr>
+          <w:p>
+            <w:pPr>
+              <w:rPr>
+                <w:lang w:val="en-US"/>
+              </w:rPr>
+            </w:pPr>
+          </w:p>
+        </w:tc>
+        <w:tc>
+          <w:tcPr>
+            <w:tcW w:w="2268" w:type="dxa"/>
+          </w:tcPr>
+          <w:p>
+            <w:r>
+              <w:t>UNAUTHENTICATED (5005)</w:t>
+            </w:r>
           </w:p>
         </w:tc>
         <w:tc>

</xml_diff>

<commit_message>
Implement dual verification codes for registration and account updates, update password change logic in AuthServiceImpl
</commit_message>
<xml_diff>
--- a/Error_Code_Standards.docx
+++ b/Error_Code_Standards.docx
@@ -1,19 +1,13 @@
 
 <file path=word/document.xml><?xml version="1.0" encoding="utf-8"?>
-<w:document xmlns:wpc="http://schemas.microsoft.com/office/word/2010/wordprocessingCanvas" xmlns:cx="http://schemas.microsoft.com/office/drawing/2014/chartex" xmlns:cx1="http://schemas.microsoft.com/office/drawing/2015/9/8/chartex" xmlns:cx2="http://schemas.microsoft.com/office/drawing/2015/10/21/chartex" xmlns:cx3="http://schemas.microsoft.com/office/drawing/2016/5/9/chartex" xmlns:cx4="http://schemas.microsoft.com/office/drawing/2016/5/10/chartex" xmlns:cx5="http://schemas.microsoft.com/office/drawing/2016/5/11/chartex" xmlns:cx6="http://schemas.microsoft.com/office/drawing/2016/5/12/chartex" xmlns:cx7="http://schemas.microsoft.com/office/drawing/2016/5/13/chartex" xmlns:cx8="http://schemas.microsoft.com/office/drawing/2016/5/14/chartex" xmlns:mc="http://schemas.openxmlformats.org/markup-compatibility/2006" xmlns:aink="http://schemas.microsoft.com/office/drawing/2016/ink" xmlns:am3d="http://schemas.microsoft.com/office/drawing/2017/model3d" xmlns:o="urn:schemas-microsoft-com:office:office" xmlns:oel="http://schemas.microsoft.com/office/2019/extlst" xmlns:r="http://schemas.openxmlformats.org/officeDocument/2006/relationships" xmlns:m="http://schemas.openxmlformats.org/officeDocument/2006/math" xmlns:v="urn:schemas-microsoft-com:vml" xmlns:wp14="http://schemas.microsoft.com/office/word/2010/wordprocessingDrawing" xmlns:wp="http://schemas.openxmlformats.org/drawingml/2006/wordprocessingDrawing" xmlns:w10="urn:schemas-microsoft-com:office:word" xmlns:w="http://schemas.openxmlformats.org/wordprocessingml/2006/main" xmlns:w14="http://schemas.microsoft.com/office/word/2010/wordml" xmlns:w15="http://schemas.microsoft.com/office/word/2012/wordml" xmlns:w16cex="http://schemas.microsoft.com/office/word/2018/wordml/cex" xmlns:w16cid="http://schemas.microsoft.com/office/word/2016/wordml/cid" xmlns:w16="http://schemas.microsoft.com/office/word/2018/wordml" xmlns:w16du="http://schemas.microsoft.com/office/word/2023/wordml/word16du" xmlns:w16sdtdh="http://schemas.microsoft.com/office/word/2020/wordml/sdtdatahash" xmlns:w16se="http://schemas.microsoft.com/office/word/2015/wordml/symex" xmlns:wpg="http://schemas.microsoft.com/office/word/2010/wordprocessingGroup" xmlns:wpi="http://schemas.microsoft.com/office/word/2010/wordprocessingInk" xmlns:wne="http://schemas.microsoft.com/office/word/2006/wordml" xmlns:wps="http://schemas.microsoft.com/office/word/2010/wordprocessingShape" mc:Ignorable="w14 w15 w16se w16cid w16 w16cex w16sdtdh w16du wp14">
+<w:document xmlns:wpc="http://schemas.microsoft.com/office/word/2010/wordprocessingCanvas" xmlns:mc="http://schemas.openxmlformats.org/markup-compatibility/2006" xmlns:o="urn:schemas-microsoft-com:office:office" xmlns:r="http://schemas.openxmlformats.org/officeDocument/2006/relationships" xmlns:m="http://schemas.openxmlformats.org/officeDocument/2006/math" xmlns:v="urn:schemas-microsoft-com:vml" xmlns:wp14="http://schemas.microsoft.com/office/word/2010/wordprocessingDrawing" xmlns:wp="http://schemas.openxmlformats.org/drawingml/2006/wordprocessingDrawing" xmlns:w10="urn:schemas-microsoft-com:office:word" xmlns:w="http://schemas.openxmlformats.org/wordprocessingml/2006/main" xmlns:w14="http://schemas.microsoft.com/office/word/2010/wordml" xmlns:w15="http://schemas.microsoft.com/office/word/2012/wordml" xmlns:wpg="http://schemas.microsoft.com/office/word/2010/wordprocessingGroup" xmlns:wpi="http://schemas.microsoft.com/office/word/2010/wordprocessingInk" xmlns:wne="http://schemas.microsoft.com/office/word/2006/wordml" xmlns:wps="http://schemas.microsoft.com/office/word/2010/wordprocessingShape" mc:Ignorable="w14 w15 wp14">
   <w:body>
     <w:p>
       <w:pPr>
         <w:pStyle w:val="Heading1"/>
         <w:jc w:val="center"/>
-        <w:rPr>
-          <w:lang w:val="en-US"/>
-        </w:rPr>
       </w:pPr>
       <w:r>
-        <w:rPr>
-          <w:lang w:val="en-US"/>
-        </w:rPr>
         <w:t>Error Code Standards</w:t>
       </w:r>
     </w:p>
@@ -41,16 +35,14 @@
                 <w:bCs/>
                 <w:sz w:val="28"/>
                 <w:szCs w:val="28"/>
-                <w:lang w:val="en-US"/>
-              </w:rPr>
-            </w:pPr>
-            <w:r>
-              <w:rPr>
-                <w:b/>
-                <w:bCs/>
-                <w:sz w:val="28"/>
-                <w:szCs w:val="28"/>
-                <w:lang w:val="en-US"/>
+              </w:rPr>
+            </w:pPr>
+            <w:r>
+              <w:rPr>
+                <w:b/>
+                <w:bCs/>
+                <w:sz w:val="28"/>
+                <w:szCs w:val="28"/>
               </w:rPr>
               <w:t>HTTP Status</w:t>
             </w:r>
@@ -67,16 +59,14 @@
                 <w:bCs/>
                 <w:sz w:val="28"/>
                 <w:szCs w:val="28"/>
-                <w:lang w:val="en-US"/>
-              </w:rPr>
-            </w:pPr>
-            <w:r>
-              <w:rPr>
-                <w:b/>
-                <w:bCs/>
-                <w:sz w:val="28"/>
-                <w:szCs w:val="28"/>
-                <w:lang w:val="en-US"/>
+              </w:rPr>
+            </w:pPr>
+            <w:r>
+              <w:rPr>
+                <w:b/>
+                <w:bCs/>
+                <w:sz w:val="28"/>
+                <w:szCs w:val="28"/>
               </w:rPr>
               <w:t>Error Side (Developer, Client, Undefined)</w:t>
             </w:r>
@@ -93,16 +83,14 @@
                 <w:bCs/>
                 <w:sz w:val="28"/>
                 <w:szCs w:val="28"/>
-                <w:lang w:val="en-US"/>
-              </w:rPr>
-            </w:pPr>
-            <w:r>
-              <w:rPr>
-                <w:b/>
-                <w:bCs/>
-                <w:sz w:val="28"/>
-                <w:szCs w:val="28"/>
-                <w:lang w:val="en-US"/>
+              </w:rPr>
+            </w:pPr>
+            <w:r>
+              <w:rPr>
+                <w:b/>
+                <w:bCs/>
+                <w:sz w:val="28"/>
+                <w:szCs w:val="28"/>
               </w:rPr>
               <w:t>Error</w:t>
             </w:r>
@@ -112,7 +100,6 @@
                 <w:bCs/>
                 <w:sz w:val="28"/>
                 <w:szCs w:val="28"/>
-                <w:lang w:val="en-US"/>
               </w:rPr>
               <w:t xml:space="preserve"> </w:t>
             </w:r>
@@ -122,7 +109,6 @@
                 <w:bCs/>
                 <w:sz w:val="28"/>
                 <w:szCs w:val="28"/>
-                <w:lang w:val="en-US"/>
               </w:rPr>
               <w:t>Code</w:t>
             </w:r>
@@ -139,14 +125,12 @@
               <w:rPr>
                 <w:sz w:val="28"/>
                 <w:szCs w:val="28"/>
-                <w:lang w:val="en-US"/>
-              </w:rPr>
-            </w:pPr>
-            <w:r>
-              <w:rPr>
-                <w:sz w:val="28"/>
-                <w:szCs w:val="28"/>
-                <w:lang w:val="en-US"/>
+              </w:rPr>
+            </w:pPr>
+            <w:r>
+              <w:rPr>
+                <w:sz w:val="28"/>
+                <w:szCs w:val="28"/>
               </w:rPr>
               <w:t>Internal Server Error</w:t>
             </w:r>
@@ -161,14 +145,12 @@
               <w:rPr>
                 <w:sz w:val="28"/>
                 <w:szCs w:val="28"/>
-                <w:lang w:val="en-US"/>
-              </w:rPr>
-            </w:pPr>
-            <w:r>
-              <w:rPr>
-                <w:sz w:val="28"/>
-                <w:szCs w:val="28"/>
-                <w:lang w:val="en-US"/>
+              </w:rPr>
+            </w:pPr>
+            <w:r>
+              <w:rPr>
+                <w:sz w:val="28"/>
+                <w:szCs w:val="28"/>
               </w:rPr>
               <w:t>Undefined</w:t>
             </w:r>
@@ -183,14 +165,12 @@
               <w:rPr>
                 <w:sz w:val="28"/>
                 <w:szCs w:val="28"/>
-                <w:lang w:val="en-US"/>
-              </w:rPr>
-            </w:pPr>
-            <w:r>
-              <w:rPr>
-                <w:sz w:val="28"/>
-                <w:szCs w:val="28"/>
-                <w:lang w:val="en-US"/>
+              </w:rPr>
+            </w:pPr>
+            <w:r>
+              <w:rPr>
+                <w:sz w:val="28"/>
+                <w:szCs w:val="28"/>
               </w:rPr>
               <w:t>9999</w:t>
             </w:r>
@@ -207,14 +187,12 @@
               <w:rPr>
                 <w:sz w:val="28"/>
                 <w:szCs w:val="28"/>
-                <w:lang w:val="en-US"/>
-              </w:rPr>
-            </w:pPr>
-            <w:r>
-              <w:rPr>
-                <w:sz w:val="28"/>
-                <w:szCs w:val="28"/>
-                <w:lang w:val="en-US"/>
+              </w:rPr>
+            </w:pPr>
+            <w:r>
+              <w:rPr>
+                <w:sz w:val="28"/>
+                <w:szCs w:val="28"/>
               </w:rPr>
               <w:t>Internal Server Error</w:t>
             </w:r>
@@ -229,14 +207,12 @@
               <w:rPr>
                 <w:sz w:val="28"/>
                 <w:szCs w:val="28"/>
-                <w:lang w:val="en-US"/>
-              </w:rPr>
-            </w:pPr>
-            <w:r>
-              <w:rPr>
-                <w:sz w:val="28"/>
-                <w:szCs w:val="28"/>
-                <w:lang w:val="en-US"/>
+              </w:rPr>
+            </w:pPr>
+            <w:r>
+              <w:rPr>
+                <w:sz w:val="28"/>
+                <w:szCs w:val="28"/>
               </w:rPr>
               <w:t>Developer</w:t>
             </w:r>
@@ -251,14 +227,12 @@
               <w:rPr>
                 <w:sz w:val="28"/>
                 <w:szCs w:val="28"/>
-                <w:lang w:val="en-US"/>
-              </w:rPr>
-            </w:pPr>
-            <w:r>
-              <w:rPr>
-                <w:sz w:val="28"/>
-                <w:szCs w:val="28"/>
-                <w:lang w:val="en-US"/>
+              </w:rPr>
+            </w:pPr>
+            <w:r>
+              <w:rPr>
+                <w:sz w:val="28"/>
+                <w:szCs w:val="28"/>
               </w:rPr>
               <w:t>1xxx</w:t>
             </w:r>
@@ -275,14 +249,12 @@
               <w:rPr>
                 <w:sz w:val="28"/>
                 <w:szCs w:val="28"/>
-                <w:lang w:val="en-US"/>
-              </w:rPr>
-            </w:pPr>
-            <w:r>
-              <w:rPr>
-                <w:sz w:val="28"/>
-                <w:szCs w:val="28"/>
-                <w:lang w:val="en-US"/>
+              </w:rPr>
+            </w:pPr>
+            <w:r>
+              <w:rPr>
+                <w:sz w:val="28"/>
+                <w:szCs w:val="28"/>
               </w:rPr>
               <w:t>Bad Request</w:t>
             </w:r>
@@ -297,14 +269,12 @@
               <w:rPr>
                 <w:sz w:val="28"/>
                 <w:szCs w:val="28"/>
-                <w:lang w:val="en-US"/>
-              </w:rPr>
-            </w:pPr>
-            <w:r>
-              <w:rPr>
-                <w:sz w:val="28"/>
-                <w:szCs w:val="28"/>
-                <w:lang w:val="en-US"/>
+              </w:rPr>
+            </w:pPr>
+            <w:r>
+              <w:rPr>
+                <w:sz w:val="28"/>
+                <w:szCs w:val="28"/>
               </w:rPr>
               <w:t>Client</w:t>
             </w:r>
@@ -319,14 +289,12 @@
               <w:rPr>
                 <w:sz w:val="28"/>
                 <w:szCs w:val="28"/>
-                <w:lang w:val="en-US"/>
-              </w:rPr>
-            </w:pPr>
-            <w:r>
-              <w:rPr>
-                <w:sz w:val="28"/>
-                <w:szCs w:val="28"/>
-                <w:lang w:val="en-US"/>
+              </w:rPr>
+            </w:pPr>
+            <w:r>
+              <w:rPr>
+                <w:sz w:val="28"/>
+                <w:szCs w:val="28"/>
               </w:rPr>
               <w:t>2xxx</w:t>
             </w:r>
@@ -343,14 +311,12 @@
               <w:rPr>
                 <w:sz w:val="28"/>
                 <w:szCs w:val="28"/>
-                <w:lang w:val="en-US"/>
-              </w:rPr>
-            </w:pPr>
-            <w:r>
-              <w:rPr>
-                <w:sz w:val="28"/>
-                <w:szCs w:val="28"/>
-                <w:lang w:val="en-US"/>
+              </w:rPr>
+            </w:pPr>
+            <w:r>
+              <w:rPr>
+                <w:sz w:val="28"/>
+                <w:szCs w:val="28"/>
               </w:rPr>
               <w:t>Unauthorized</w:t>
             </w:r>
@@ -365,14 +331,12 @@
               <w:rPr>
                 <w:sz w:val="28"/>
                 <w:szCs w:val="28"/>
-                <w:lang w:val="en-US"/>
-              </w:rPr>
-            </w:pPr>
-            <w:r>
-              <w:rPr>
-                <w:sz w:val="28"/>
-                <w:szCs w:val="28"/>
-                <w:lang w:val="en-US"/>
+              </w:rPr>
+            </w:pPr>
+            <w:r>
+              <w:rPr>
+                <w:sz w:val="28"/>
+                <w:szCs w:val="28"/>
               </w:rPr>
               <w:t>Client</w:t>
             </w:r>
@@ -387,14 +351,12 @@
               <w:rPr>
                 <w:sz w:val="28"/>
                 <w:szCs w:val="28"/>
-                <w:lang w:val="en-US"/>
-              </w:rPr>
-            </w:pPr>
-            <w:r>
-              <w:rPr>
-                <w:sz w:val="28"/>
-                <w:szCs w:val="28"/>
-                <w:lang w:val="en-US"/>
+              </w:rPr>
+            </w:pPr>
+            <w:r>
+              <w:rPr>
+                <w:sz w:val="28"/>
+                <w:szCs w:val="28"/>
               </w:rPr>
               <w:t>3xxx</w:t>
             </w:r>
@@ -411,14 +373,12 @@
               <w:rPr>
                 <w:sz w:val="28"/>
                 <w:szCs w:val="28"/>
-                <w:lang w:val="en-US"/>
-              </w:rPr>
-            </w:pPr>
-            <w:r>
-              <w:rPr>
-                <w:sz w:val="28"/>
-                <w:szCs w:val="28"/>
-                <w:lang w:val="en-US"/>
+              </w:rPr>
+            </w:pPr>
+            <w:r>
+              <w:rPr>
+                <w:sz w:val="28"/>
+                <w:szCs w:val="28"/>
               </w:rPr>
               <w:t>Forbidden</w:t>
             </w:r>
@@ -433,14 +393,12 @@
               <w:rPr>
                 <w:sz w:val="28"/>
                 <w:szCs w:val="28"/>
-                <w:lang w:val="en-US"/>
-              </w:rPr>
-            </w:pPr>
-            <w:r>
-              <w:rPr>
-                <w:sz w:val="28"/>
-                <w:szCs w:val="28"/>
-                <w:lang w:val="en-US"/>
+              </w:rPr>
+            </w:pPr>
+            <w:r>
+              <w:rPr>
+                <w:sz w:val="28"/>
+                <w:szCs w:val="28"/>
               </w:rPr>
               <w:t>Client</w:t>
             </w:r>
@@ -455,14 +413,12 @@
               <w:rPr>
                 <w:sz w:val="28"/>
                 <w:szCs w:val="28"/>
-                <w:lang w:val="en-US"/>
-              </w:rPr>
-            </w:pPr>
-            <w:r>
-              <w:rPr>
-                <w:sz w:val="28"/>
-                <w:szCs w:val="28"/>
-                <w:lang w:val="en-US"/>
+              </w:rPr>
+            </w:pPr>
+            <w:r>
+              <w:rPr>
+                <w:sz w:val="28"/>
+                <w:szCs w:val="28"/>
               </w:rPr>
               <w:t>4xxx</w:t>
             </w:r>
@@ -479,14 +435,12 @@
               <w:rPr>
                 <w:sz w:val="28"/>
                 <w:szCs w:val="28"/>
-                <w:lang w:val="en-US"/>
-              </w:rPr>
-            </w:pPr>
-            <w:r>
-              <w:rPr>
-                <w:sz w:val="28"/>
-                <w:szCs w:val="28"/>
-                <w:lang w:val="en-US"/>
+              </w:rPr>
+            </w:pPr>
+            <w:r>
+              <w:rPr>
+                <w:sz w:val="28"/>
+                <w:szCs w:val="28"/>
               </w:rPr>
               <w:t>Not Found</w:t>
             </w:r>
@@ -501,14 +455,12 @@
               <w:rPr>
                 <w:sz w:val="28"/>
                 <w:szCs w:val="28"/>
-                <w:lang w:val="en-US"/>
-              </w:rPr>
-            </w:pPr>
-            <w:r>
-              <w:rPr>
-                <w:sz w:val="28"/>
-                <w:szCs w:val="28"/>
-                <w:lang w:val="en-US"/>
+              </w:rPr>
+            </w:pPr>
+            <w:r>
+              <w:rPr>
+                <w:sz w:val="28"/>
+                <w:szCs w:val="28"/>
               </w:rPr>
               <w:t>Client</w:t>
             </w:r>
@@ -523,14 +475,12 @@
               <w:rPr>
                 <w:sz w:val="28"/>
                 <w:szCs w:val="28"/>
-                <w:lang w:val="en-US"/>
-              </w:rPr>
-            </w:pPr>
-            <w:r>
-              <w:rPr>
-                <w:sz w:val="28"/>
-                <w:szCs w:val="28"/>
-                <w:lang w:val="en-US"/>
+              </w:rPr>
+            </w:pPr>
+            <w:r>
+              <w:rPr>
+                <w:sz w:val="28"/>
+                <w:szCs w:val="28"/>
               </w:rPr>
               <w:t>5xxx</w:t>
             </w:r>
@@ -538,39 +488,21 @@
         </w:tc>
       </w:tr>
     </w:tbl>
-    <w:p>
-      <w:pPr>
-        <w:rPr>
-          <w:lang w:val="en-US"/>
-        </w:rPr>
-      </w:pPr>
-    </w:p>
+    <w:p/>
     <w:p>
       <w:pPr>
         <w:pStyle w:val="Heading1"/>
         <w:jc w:val="center"/>
-        <w:rPr>
-          <w:lang w:val="en-US"/>
-        </w:rPr>
       </w:pPr>
       <w:r>
-        <w:rPr>
-          <w:lang w:val="en-US"/>
-        </w:rPr>
         <w:t>Current Error Code</w:t>
       </w:r>
     </w:p>
     <w:p>
       <w:pPr>
         <w:pStyle w:val="Heading2"/>
-        <w:rPr>
-          <w:lang w:val="en-US"/>
-        </w:rPr>
       </w:pPr>
       <w:r>
-        <w:rPr>
-          <w:lang w:val="en-US"/>
-        </w:rPr>
         <w:t>Special:</w:t>
       </w:r>
     </w:p>
@@ -581,20 +513,11 @@
           <w:ilvl w:val="0"/>
           <w:numId w:val="1"/>
         </w:numPr>
-        <w:rPr>
-          <w:lang w:val="en-US"/>
-        </w:rPr>
       </w:pPr>
       <w:r>
-        <w:rPr>
-          <w:lang w:val="en-US"/>
-        </w:rPr>
         <w:t>Undefined error: 9999</w:t>
       </w:r>
       <w:r>
-        <w:rPr>
-          <w:lang w:val="en-US"/>
-        </w:rPr>
         <w:t xml:space="preserve"> (Status: Internal server error)</w:t>
       </w:r>
     </w:p>
@@ -605,62 +528,40 @@
           <w:ilvl w:val="0"/>
           <w:numId w:val="1"/>
         </w:numPr>
-        <w:rPr>
-          <w:lang w:val="en-US"/>
-        </w:rPr>
       </w:pPr>
       <w:r>
-        <w:rPr>
-          <w:lang w:val="en-US"/>
-        </w:rPr>
         <w:t>Success: 1000</w:t>
       </w:r>
       <w:r>
-        <w:rPr>
-          <w:lang w:val="en-US"/>
-        </w:rPr>
         <w:t xml:space="preserve"> (Status: ok)</w:t>
       </w:r>
     </w:p>
     <w:p>
-      <w:pPr>
-        <w:rPr>
-          <w:lang w:val="en-US"/>
-        </w:rPr>
-      </w:pPr>
       <w:r>
-        <w:rPr>
-          <w:lang w:val="en-US"/>
-        </w:rPr>
         <w:tab/>
       </w:r>
     </w:p>
-    <w:p>
-      <w:pPr>
-        <w:rPr>
-          <w:lang w:val="en-US"/>
-        </w:rPr>
-      </w:pPr>
-    </w:p>
+    <w:p/>
     <w:tbl>
       <w:tblPr>
         <w:tblStyle w:val="TableGrid"/>
-        <w:tblW w:w="12187" w:type="dxa"/>
+        <w:tblW w:w="13465" w:type="dxa"/>
         <w:tblInd w:w="-1139" w:type="dxa"/>
+        <w:tblLayout w:type="fixed"/>
         <w:tblLook w:val="04A0" w:firstRow="1" w:lastRow="0" w:firstColumn="1" w:lastColumn="0" w:noHBand="0" w:noVBand="1"/>
       </w:tblPr>
       <w:tblGrid>
-        <w:gridCol w:w="1340"/>
-        <w:gridCol w:w="2165"/>
-        <w:gridCol w:w="2786"/>
-        <w:gridCol w:w="1565"/>
-        <w:gridCol w:w="2390"/>
-        <w:gridCol w:w="1941"/>
+        <w:gridCol w:w="1377"/>
+        <w:gridCol w:w="2025"/>
+        <w:gridCol w:w="2410"/>
+        <w:gridCol w:w="2268"/>
+        <w:gridCol w:w="2693"/>
+        <w:gridCol w:w="2692"/>
       </w:tblGrid>
       <w:tr>
         <w:tc>
           <w:tcPr>
-            <w:tcW w:w="1340" w:type="dxa"/>
+            <w:tcW w:w="1377" w:type="dxa"/>
             <w:shd w:val="clear" w:color="auto" w:fill="C1E4F5" w:themeFill="accent1" w:themeFillTint="33"/>
           </w:tcPr>
           <w:p>
@@ -668,14 +569,12 @@
               <w:rPr>
                 <w:b/>
                 <w:bCs/>
-                <w:lang w:val="en-US"/>
-              </w:rPr>
-            </w:pPr>
-            <w:r>
-              <w:rPr>
-                <w:b/>
-                <w:bCs/>
-                <w:lang w:val="en-US"/>
+              </w:rPr>
+            </w:pPr>
+            <w:r>
+              <w:rPr>
+                <w:b/>
+                <w:bCs/>
               </w:rPr>
               <w:t>Developer error</w:t>
             </w:r>
@@ -683,7 +582,6 @@
               <w:rPr>
                 <w:b/>
                 <w:bCs/>
-                <w:lang w:val="en-US"/>
               </w:rPr>
               <w:br/>
               <w:t>(1xxx</w:t>
@@ -692,7 +590,6 @@
               <w:rPr>
                 <w:b/>
                 <w:bCs/>
-                <w:lang w:val="en-US"/>
               </w:rPr>
               <w:t xml:space="preserve"> – Internal Server Error</w:t>
             </w:r>
@@ -700,7 +597,6 @@
               <w:rPr>
                 <w:b/>
                 <w:bCs/>
-                <w:lang w:val="en-US"/>
               </w:rPr>
               <w:t>)</w:t>
             </w:r>
@@ -708,7 +604,7 @@
         </w:tc>
         <w:tc>
           <w:tcPr>
-            <w:tcW w:w="2165" w:type="dxa"/>
+            <w:tcW w:w="2025" w:type="dxa"/>
             <w:shd w:val="clear" w:color="auto" w:fill="C1E4F5" w:themeFill="accent1" w:themeFillTint="33"/>
           </w:tcPr>
           <w:p>
@@ -716,14 +612,12 @@
               <w:rPr>
                 <w:b/>
                 <w:bCs/>
-                <w:lang w:val="en-US"/>
-              </w:rPr>
-            </w:pPr>
-            <w:r>
-              <w:rPr>
-                <w:b/>
-                <w:bCs/>
-                <w:lang w:val="en-US"/>
+              </w:rPr>
+            </w:pPr>
+            <w:r>
+              <w:rPr>
+                <w:b/>
+                <w:bCs/>
               </w:rPr>
               <w:t>Input error</w:t>
             </w:r>
@@ -733,14 +627,12 @@
               <w:rPr>
                 <w:b/>
                 <w:bCs/>
-                <w:lang w:val="en-US"/>
-              </w:rPr>
-            </w:pPr>
-            <w:r>
-              <w:rPr>
-                <w:b/>
-                <w:bCs/>
-                <w:lang w:val="en-US"/>
+              </w:rPr>
+            </w:pPr>
+            <w:r>
+              <w:rPr>
+                <w:b/>
+                <w:bCs/>
               </w:rPr>
               <w:t>(2xxx</w:t>
             </w:r>
@@ -748,7 +640,6 @@
               <w:rPr>
                 <w:b/>
                 <w:bCs/>
-                <w:lang w:val="en-US"/>
               </w:rPr>
               <w:t xml:space="preserve"> – Bad Request</w:t>
             </w:r>
@@ -756,7 +647,6 @@
               <w:rPr>
                 <w:b/>
                 <w:bCs/>
-                <w:lang w:val="en-US"/>
               </w:rPr>
               <w:t>)</w:t>
             </w:r>
@@ -764,7 +654,7 @@
         </w:tc>
         <w:tc>
           <w:tcPr>
-            <w:tcW w:w="2786" w:type="dxa"/>
+            <w:tcW w:w="2410" w:type="dxa"/>
             <w:shd w:val="clear" w:color="auto" w:fill="C1E4F5" w:themeFill="accent1" w:themeFillTint="33"/>
           </w:tcPr>
           <w:p>
@@ -772,14 +662,12 @@
               <w:rPr>
                 <w:b/>
                 <w:bCs/>
-                <w:lang w:val="en-US"/>
-              </w:rPr>
-            </w:pPr>
-            <w:r>
-              <w:rPr>
-                <w:b/>
-                <w:bCs/>
-                <w:lang w:val="en-US"/>
+              </w:rPr>
+            </w:pPr>
+            <w:r>
+              <w:rPr>
+                <w:b/>
+                <w:bCs/>
               </w:rPr>
               <w:t>Existed error</w:t>
             </w:r>
@@ -789,14 +677,12 @@
               <w:rPr>
                 <w:b/>
                 <w:bCs/>
-                <w:lang w:val="en-US"/>
-              </w:rPr>
-            </w:pPr>
-            <w:r>
-              <w:rPr>
-                <w:b/>
-                <w:bCs/>
-                <w:lang w:val="en-US"/>
+              </w:rPr>
+            </w:pPr>
+            <w:r>
+              <w:rPr>
+                <w:b/>
+                <w:bCs/>
               </w:rPr>
               <w:t>(3xxx</w:t>
             </w:r>
@@ -804,7 +690,6 @@
               <w:rPr>
                 <w:b/>
                 <w:bCs/>
-                <w:lang w:val="en-US"/>
               </w:rPr>
               <w:t xml:space="preserve"> – Bad Request</w:t>
             </w:r>
@@ -812,7 +697,6 @@
               <w:rPr>
                 <w:b/>
                 <w:bCs/>
-                <w:lang w:val="en-US"/>
               </w:rPr>
               <w:t>)</w:t>
             </w:r>
@@ -820,7 +704,7 @@
         </w:tc>
         <w:tc>
           <w:tcPr>
-            <w:tcW w:w="1565" w:type="dxa"/>
+            <w:tcW w:w="2268" w:type="dxa"/>
             <w:shd w:val="clear" w:color="auto" w:fill="C1E4F5" w:themeFill="accent1" w:themeFillTint="33"/>
           </w:tcPr>
           <w:p>
@@ -828,14 +712,12 @@
               <w:rPr>
                 <w:b/>
                 <w:bCs/>
-                <w:lang w:val="en-US"/>
-              </w:rPr>
-            </w:pPr>
-            <w:r>
-              <w:rPr>
-                <w:b/>
-                <w:bCs/>
-                <w:lang w:val="en-US"/>
+              </w:rPr>
+            </w:pPr>
+            <w:r>
+              <w:rPr>
+                <w:b/>
+                <w:bCs/>
               </w:rPr>
               <w:t>Not Found error</w:t>
             </w:r>
@@ -845,14 +727,12 @@
               <w:rPr>
                 <w:b/>
                 <w:bCs/>
-                <w:lang w:val="en-US"/>
-              </w:rPr>
-            </w:pPr>
-            <w:r>
-              <w:rPr>
-                <w:b/>
-                <w:bCs/>
-                <w:lang w:val="en-US"/>
+              </w:rPr>
+            </w:pPr>
+            <w:r>
+              <w:rPr>
+                <w:b/>
+                <w:bCs/>
               </w:rPr>
               <w:t>(4xxx</w:t>
             </w:r>
@@ -860,7 +740,6 @@
               <w:rPr>
                 <w:b/>
                 <w:bCs/>
-                <w:lang w:val="en-US"/>
               </w:rPr>
               <w:t xml:space="preserve"> – Not Found</w:t>
             </w:r>
@@ -868,7 +747,6 @@
               <w:rPr>
                 <w:b/>
                 <w:bCs/>
-                <w:lang w:val="en-US"/>
               </w:rPr>
               <w:t>)</w:t>
             </w:r>
@@ -876,7 +754,7 @@
         </w:tc>
         <w:tc>
           <w:tcPr>
-            <w:tcW w:w="2390" w:type="dxa"/>
+            <w:tcW w:w="2693" w:type="dxa"/>
             <w:shd w:val="clear" w:color="auto" w:fill="C1E4F5" w:themeFill="accent1" w:themeFillTint="33"/>
           </w:tcPr>
           <w:p>
@@ -884,14 +762,12 @@
               <w:rPr>
                 <w:b/>
                 <w:bCs/>
-                <w:lang w:val="en-US"/>
-              </w:rPr>
-            </w:pPr>
-            <w:r>
-              <w:rPr>
-                <w:b/>
-                <w:bCs/>
-                <w:lang w:val="en-US"/>
+              </w:rPr>
+            </w:pPr>
+            <w:r>
+              <w:rPr>
+                <w:b/>
+                <w:bCs/>
               </w:rPr>
               <w:t>Unauthenticated error</w:t>
             </w:r>
@@ -899,7 +775,6 @@
               <w:rPr>
                 <w:b/>
                 <w:bCs/>
-                <w:lang w:val="en-US"/>
               </w:rPr>
               <w:t xml:space="preserve"> (5xxx</w:t>
             </w:r>
@@ -907,7 +782,6 @@
               <w:rPr>
                 <w:b/>
                 <w:bCs/>
-                <w:lang w:val="en-US"/>
               </w:rPr>
               <w:t xml:space="preserve"> - Unauthorized</w:t>
             </w:r>
@@ -915,7 +789,6 @@
               <w:rPr>
                 <w:b/>
                 <w:bCs/>
-                <w:lang w:val="en-US"/>
               </w:rPr>
               <w:t>)</w:t>
             </w:r>
@@ -923,7 +796,7 @@
         </w:tc>
         <w:tc>
           <w:tcPr>
-            <w:tcW w:w="1941" w:type="dxa"/>
+            <w:tcW w:w="2692" w:type="dxa"/>
             <w:shd w:val="clear" w:color="auto" w:fill="C1E4F5" w:themeFill="accent1" w:themeFillTint="33"/>
           </w:tcPr>
           <w:p>
@@ -931,14 +804,12 @@
               <w:rPr>
                 <w:b/>
                 <w:bCs/>
-                <w:lang w:val="en-US"/>
-              </w:rPr>
-            </w:pPr>
-            <w:r>
-              <w:rPr>
-                <w:b/>
-                <w:bCs/>
-                <w:lang w:val="en-US"/>
+              </w:rPr>
+            </w:pPr>
+            <w:r>
+              <w:rPr>
+                <w:b/>
+                <w:bCs/>
               </w:rPr>
               <w:t>Unauthorized error</w:t>
             </w:r>
@@ -946,7 +817,6 @@
               <w:rPr>
                 <w:b/>
                 <w:bCs/>
-                <w:lang w:val="en-US"/>
               </w:rPr>
               <w:t xml:space="preserve"> (6xxx</w:t>
             </w:r>
@@ -954,7 +824,6 @@
               <w:rPr>
                 <w:b/>
                 <w:bCs/>
-                <w:lang w:val="en-US"/>
               </w:rPr>
               <w:t xml:space="preserve"> - Forbidden</w:t>
             </w:r>
@@ -962,7 +831,6 @@
               <w:rPr>
                 <w:b/>
                 <w:bCs/>
-                <w:lang w:val="en-US"/>
               </w:rPr>
               <w:t>)</w:t>
             </w:r>
@@ -972,121 +840,65 @@
       <w:tr>
         <w:tc>
           <w:tcPr>
-            <w:tcW w:w="1340" w:type="dxa"/>
-          </w:tcPr>
-          <w:p>
-            <w:pPr>
-              <w:rPr>
-                <w:lang w:val="en-US"/>
-              </w:rPr>
-            </w:pPr>
-            <w:r>
-              <w:rPr>
-                <w:lang w:val="en-US"/>
-              </w:rPr>
+            <w:tcW w:w="1377" w:type="dxa"/>
+          </w:tcPr>
+          <w:p>
+            <w:r>
               <w:t>INVALID KEY (1001)</w:t>
             </w:r>
           </w:p>
         </w:tc>
         <w:tc>
           <w:tcPr>
-            <w:tcW w:w="2165" w:type="dxa"/>
-          </w:tcPr>
-          <w:p>
-            <w:pPr>
-              <w:rPr>
-                <w:lang w:val="en-US"/>
-              </w:rPr>
-            </w:pPr>
-            <w:r>
-              <w:rPr>
-                <w:lang w:val="en-US"/>
-              </w:rPr>
+            <w:tcW w:w="2025" w:type="dxa"/>
+          </w:tcPr>
+          <w:p>
+            <w:r>
               <w:t>INVALID USERNAME (2001)</w:t>
             </w:r>
           </w:p>
         </w:tc>
         <w:tc>
           <w:tcPr>
-            <w:tcW w:w="2786" w:type="dxa"/>
-          </w:tcPr>
-          <w:p>
-            <w:pPr>
-              <w:rPr>
-                <w:lang w:val="en-US"/>
-              </w:rPr>
-            </w:pPr>
-            <w:r>
-              <w:rPr>
-                <w:lang w:val="en-US"/>
-              </w:rPr>
+            <w:tcW w:w="2410" w:type="dxa"/>
+          </w:tcPr>
+          <w:p>
+            <w:r>
               <w:t>USER_EXISTED (3001)</w:t>
             </w:r>
           </w:p>
         </w:tc>
         <w:tc>
           <w:tcPr>
-            <w:tcW w:w="1565" w:type="dxa"/>
-          </w:tcPr>
-          <w:p>
-            <w:pPr>
-              <w:rPr>
-                <w:lang w:val="en-US"/>
-              </w:rPr>
-            </w:pPr>
-            <w:r>
-              <w:rPr>
-                <w:lang w:val="en-US"/>
-              </w:rPr>
+            <w:tcW w:w="2268" w:type="dxa"/>
+          </w:tcPr>
+          <w:p>
+            <w:r>
               <w:t>USER NOT FOUND (4001)</w:t>
             </w:r>
           </w:p>
         </w:tc>
         <w:tc>
           <w:tcPr>
-            <w:tcW w:w="2390" w:type="dxa"/>
-          </w:tcPr>
-          <w:p>
-            <w:pPr>
-              <w:rPr>
-                <w:lang w:val="en-US"/>
-              </w:rPr>
-            </w:pPr>
-            <w:r>
-              <w:rPr>
-                <w:lang w:val="en-US"/>
-              </w:rPr>
+            <w:tcW w:w="2693" w:type="dxa"/>
+          </w:tcPr>
+          <w:p>
+            <w:r>
               <w:t xml:space="preserve">INVALID_TOKEN </w:t>
             </w:r>
           </w:p>
           <w:p>
-            <w:pPr>
-              <w:rPr>
-                <w:lang w:val="en-US"/>
-              </w:rPr>
-            </w:pPr>
-            <w:r>
-              <w:rPr>
-                <w:lang w:val="en-US"/>
-              </w:rPr>
+            <w:r>
               <w:t>(5001)</w:t>
             </w:r>
           </w:p>
         </w:tc>
         <w:tc>
           <w:tcPr>
-            <w:tcW w:w="1941" w:type="dxa"/>
-          </w:tcPr>
-          <w:p>
-            <w:pPr>
-              <w:rPr>
-                <w:lang w:val="en-US"/>
-              </w:rPr>
-            </w:pPr>
-            <w:r>
-              <w:rPr>
-                <w:lang w:val="en-US"/>
-              </w:rPr>
+            <w:tcW w:w="2692" w:type="dxa"/>
+          </w:tcPr>
+          <w:p>
+            <w:r>
               <w:t>UNAUTHORIZED (6001)</w:t>
             </w:r>
           </w:p>
@@ -1095,73 +907,62 @@
       <w:tr>
         <w:tc>
           <w:tcPr>
-            <w:tcW w:w="1340" w:type="dxa"/>
-          </w:tcPr>
-          <w:p>
-            <w:pPr>
-              <w:rPr>
-                <w:lang w:val="en-US"/>
-              </w:rPr>
-            </w:pPr>
-          </w:p>
-        </w:tc>
-        <w:tc>
-          <w:tcPr>
-            <w:tcW w:w="2165" w:type="dxa"/>
-          </w:tcPr>
-          <w:p>
-            <w:pPr>
-              <w:rPr>
-                <w:lang w:val="en-US"/>
-              </w:rPr>
-            </w:pPr>
-            <w:r>
-              <w:rPr>
-                <w:lang w:val="en-US"/>
-              </w:rPr>
+            <w:tcW w:w="1377" w:type="dxa"/>
+          </w:tcPr>
+          <w:p>
+            <w:pPr>
+              <w:rPr>
+                <w:lang w:val="vi-VN"/>
+              </w:rPr>
+            </w:pPr>
+            <w:r>
+              <w:rPr>
+                <w:lang w:val="vi-VN"/>
+              </w:rPr>
+              <w:t>CAN NOT SEND EMAIL</w:t>
+            </w:r>
+            <w:r>
+              <w:rPr>
+                <w:lang w:val="vi-VN"/>
+              </w:rPr>
+              <w:br/>
+              <w:t>(1002)</w:t>
+            </w:r>
+          </w:p>
+        </w:tc>
+        <w:tc>
+          <w:tcPr>
+            <w:tcW w:w="2025" w:type="dxa"/>
+          </w:tcPr>
+          <w:p>
+            <w:r>
               <w:t>INVALID PASSWORD (2002)</w:t>
             </w:r>
           </w:p>
         </w:tc>
         <w:tc>
           <w:tcPr>
-            <w:tcW w:w="2786" w:type="dxa"/>
-          </w:tcPr>
-          <w:p>
-            <w:pPr>
-              <w:rPr>
-                <w:lang w:val="en-US"/>
-              </w:rPr>
-            </w:pPr>
-            <w:r>
-              <w:rPr>
-                <w:lang w:val="en-US"/>
-              </w:rPr>
+            <w:tcW w:w="2410" w:type="dxa"/>
+          </w:tcPr>
+          <w:p>
+            <w:r>
               <w:t>USER_PROFILE_EXISTED (3002)</w:t>
             </w:r>
           </w:p>
         </w:tc>
         <w:tc>
           <w:tcPr>
-            <w:tcW w:w="1565" w:type="dxa"/>
-          </w:tcPr>
-          <w:p>
-            <w:pPr>
-              <w:rPr>
-                <w:lang w:val="en-US"/>
-              </w:rPr>
-            </w:pPr>
-            <w:r>
-              <w:rPr>
-                <w:lang w:val="en-US"/>
-              </w:rPr>
+            <w:tcW w:w="2268" w:type="dxa"/>
+          </w:tcPr>
+          <w:p>
+            <w:r>
               <w:t>ROLE NOT FOUND (4002)</w:t>
             </w:r>
           </w:p>
         </w:tc>
         <w:tc>
           <w:tcPr>
-            <w:tcW w:w="2390" w:type="dxa"/>
+            <w:tcW w:w="2693" w:type="dxa"/>
           </w:tcPr>
           <w:p>
             <w:r>
@@ -1174,96 +975,54 @@
             </w:r>
           </w:p>
           <w:p>
-            <w:pPr>
-              <w:rPr>
-                <w:lang w:val="en-US"/>
-              </w:rPr>
-            </w:pPr>
-            <w:r>
-              <w:rPr>
-                <w:lang w:val="en-US"/>
-              </w:rPr>
+            <w:r>
               <w:t>(5002)</w:t>
             </w:r>
           </w:p>
         </w:tc>
         <w:tc>
           <w:tcPr>
-            <w:tcW w:w="1941" w:type="dxa"/>
-          </w:tcPr>
-          <w:p>
-            <w:pPr>
-              <w:rPr>
-                <w:lang w:val="en-US"/>
-              </w:rPr>
-            </w:pPr>
-          </w:p>
+            <w:tcW w:w="2692" w:type="dxa"/>
+          </w:tcPr>
+          <w:p/>
         </w:tc>
       </w:tr>
       <w:tr>
         <w:tc>
           <w:tcPr>
-            <w:tcW w:w="1340" w:type="dxa"/>
-          </w:tcPr>
-          <w:p>
-            <w:pPr>
-              <w:rPr>
-                <w:lang w:val="en-US"/>
-              </w:rPr>
-            </w:pPr>
-          </w:p>
-        </w:tc>
-        <w:tc>
-          <w:tcPr>
-            <w:tcW w:w="2165" w:type="dxa"/>
-          </w:tcPr>
-          <w:p>
-            <w:pPr>
-              <w:rPr>
-                <w:lang w:val="en-US"/>
-              </w:rPr>
-            </w:pPr>
-            <w:r>
-              <w:rPr>
-                <w:lang w:val="en-US"/>
-              </w:rPr>
+            <w:tcW w:w="1377" w:type="dxa"/>
+          </w:tcPr>
+          <w:p/>
+        </w:tc>
+        <w:tc>
+          <w:tcPr>
+            <w:tcW w:w="2025" w:type="dxa"/>
+          </w:tcPr>
+          <w:p>
+            <w:r>
               <w:t>REQUIRED EMAIL (2003)</w:t>
             </w:r>
           </w:p>
         </w:tc>
         <w:tc>
           <w:tcPr>
-            <w:tcW w:w="2786" w:type="dxa"/>
-          </w:tcPr>
-          <w:p>
-            <w:pPr>
-              <w:rPr>
-                <w:lang w:val="en-US"/>
-              </w:rPr>
-            </w:pPr>
-          </w:p>
-        </w:tc>
-        <w:tc>
-          <w:tcPr>
-            <w:tcW w:w="1565" w:type="dxa"/>
-          </w:tcPr>
-          <w:p>
-            <w:pPr>
-              <w:rPr>
-                <w:lang w:val="en-US"/>
-              </w:rPr>
-            </w:pPr>
-            <w:r>
-              <w:rPr>
-                <w:lang w:val="en-US"/>
-              </w:rPr>
+            <w:tcW w:w="2410" w:type="dxa"/>
+          </w:tcPr>
+          <w:p/>
+        </w:tc>
+        <w:tc>
+          <w:tcPr>
+            <w:tcW w:w="2268" w:type="dxa"/>
+          </w:tcPr>
+          <w:p>
+            <w:r>
               <w:t>USER PROFILE NOT FOUND (4003)</w:t>
             </w:r>
           </w:p>
         </w:tc>
         <w:tc>
           <w:tcPr>
-            <w:tcW w:w="2390" w:type="dxa"/>
+            <w:tcW w:w="2693" w:type="dxa"/>
           </w:tcPr>
           <w:p>
             <w:r>
@@ -1276,48 +1035,28 @@
             </w:r>
           </w:p>
           <w:p>
-            <w:pPr>
-              <w:rPr>
-                <w:lang w:val="en-US"/>
-              </w:rPr>
-            </w:pPr>
-            <w:r>
-              <w:rPr>
-                <w:lang w:val="en-US"/>
-              </w:rPr>
+            <w:r>
               <w:t>(5003)</w:t>
             </w:r>
           </w:p>
         </w:tc>
         <w:tc>
           <w:tcPr>
-            <w:tcW w:w="1941" w:type="dxa"/>
-          </w:tcPr>
-          <w:p>
-            <w:pPr>
-              <w:rPr>
-                <w:lang w:val="en-US"/>
-              </w:rPr>
-            </w:pPr>
-          </w:p>
+            <w:tcW w:w="2692" w:type="dxa"/>
+          </w:tcPr>
+          <w:p/>
         </w:tc>
       </w:tr>
       <w:tr>
         <w:tc>
           <w:tcPr>
-            <w:tcW w:w="1340" w:type="dxa"/>
-          </w:tcPr>
-          <w:p>
-            <w:pPr>
-              <w:rPr>
-                <w:lang w:val="en-US"/>
-              </w:rPr>
-            </w:pPr>
-          </w:p>
-        </w:tc>
-        <w:tc>
-          <w:tcPr>
-            <w:tcW w:w="2165" w:type="dxa"/>
+            <w:tcW w:w="1377" w:type="dxa"/>
+          </w:tcPr>
+          <w:p/>
+        </w:tc>
+        <w:tc>
+          <w:tcPr>
+            <w:tcW w:w="2025" w:type="dxa"/>
           </w:tcPr>
           <w:p>
             <w:r>
@@ -1325,58 +1064,33 @@
             </w:r>
           </w:p>
           <w:p>
-            <w:pPr>
-              <w:rPr>
-                <w:lang w:val="en-US"/>
-              </w:rPr>
-            </w:pPr>
-            <w:r>
-              <w:rPr>
-                <w:lang w:val="en-US"/>
-              </w:rPr>
+            <w:r>
               <w:t>(2004)</w:t>
             </w:r>
           </w:p>
         </w:tc>
         <w:tc>
           <w:tcPr>
-            <w:tcW w:w="2786" w:type="dxa"/>
-          </w:tcPr>
-          <w:p>
-            <w:pPr>
-              <w:rPr>
-                <w:lang w:val="en-US"/>
-              </w:rPr>
-            </w:pPr>
-          </w:p>
-        </w:tc>
-        <w:tc>
-          <w:tcPr>
-            <w:tcW w:w="1565" w:type="dxa"/>
-          </w:tcPr>
-          <w:p>
-            <w:pPr>
-              <w:rPr>
-                <w:lang w:val="en-US"/>
-              </w:rPr>
-            </w:pPr>
-            <w:r>
-              <w:rPr>
-                <w:lang w:val="en-US"/>
-              </w:rPr>
+            <w:tcW w:w="2410" w:type="dxa"/>
+          </w:tcPr>
+          <w:p/>
+        </w:tc>
+        <w:tc>
+          <w:tcPr>
+            <w:tcW w:w="2268" w:type="dxa"/>
+          </w:tcPr>
+          <w:p>
+            <w:r>
               <w:t>PERMISSION NOT FOUND</w:t>
             </w:r>
             <w:r>
-              <w:rPr>
-                <w:lang w:val="en-US"/>
-              </w:rPr>
               <w:t xml:space="preserve"> (4004)</w:t>
             </w:r>
           </w:p>
         </w:tc>
         <w:tc>
           <w:tcPr>
-            <w:tcW w:w="2390" w:type="dxa"/>
+            <w:tcW w:w="2693" w:type="dxa"/>
           </w:tcPr>
           <w:p>
             <w:r>
@@ -1389,84 +1103,58 @@
             </w:r>
           </w:p>
           <w:p>
-            <w:pPr>
-              <w:rPr>
-                <w:lang w:val="en-US"/>
-              </w:rPr>
-            </w:pPr>
-            <w:r>
-              <w:rPr>
-                <w:lang w:val="en-US"/>
-              </w:rPr>
+            <w:r>
               <w:t>(5004)</w:t>
             </w:r>
           </w:p>
         </w:tc>
         <w:tc>
           <w:tcPr>
-            <w:tcW w:w="1941" w:type="dxa"/>
-          </w:tcPr>
-          <w:p>
-            <w:pPr>
-              <w:rPr>
-                <w:lang w:val="en-US"/>
-              </w:rPr>
-            </w:pPr>
-          </w:p>
+            <w:tcW w:w="2692" w:type="dxa"/>
+          </w:tcPr>
+          <w:p/>
         </w:tc>
       </w:tr>
       <w:tr>
         <w:tc>
           <w:tcPr>
-            <w:tcW w:w="1340" w:type="dxa"/>
-          </w:tcPr>
-          <w:p>
-            <w:pPr>
-              <w:rPr>
-                <w:lang w:val="en-US"/>
-              </w:rPr>
-            </w:pPr>
-          </w:p>
-        </w:tc>
-        <w:tc>
-          <w:tcPr>
-            <w:tcW w:w="2165" w:type="dxa"/>
-          </w:tcPr>
-          <w:p>
-            <w:pPr>
-              <w:rPr>
-                <w:lang w:val="en-US"/>
-              </w:rPr>
-            </w:pPr>
-          </w:p>
-        </w:tc>
-        <w:tc>
-          <w:tcPr>
-            <w:tcW w:w="2786" w:type="dxa"/>
-          </w:tcPr>
-          <w:p>
-            <w:pPr>
-              <w:rPr>
-                <w:lang w:val="en-US"/>
-              </w:rPr>
-            </w:pPr>
-          </w:p>
-        </w:tc>
-        <w:tc>
-          <w:tcPr>
-            <w:tcW w:w="1565" w:type="dxa"/>
-          </w:tcPr>
-          <w:p>
-            <w:pPr>
-              <w:rPr>
-                <w:lang w:val="en-US"/>
-              </w:rPr>
-            </w:pPr>
-          </w:p>
-        </w:tc>
-        <w:tc>
-          <w:tcPr>
-            <w:tcW w:w="2390" w:type="dxa"/>
+            <w:tcW w:w="1377" w:type="dxa"/>
+          </w:tcPr>
+          <w:p/>
+        </w:tc>
+        <w:tc>
+          <w:tcPr>
+            <w:tcW w:w="2025" w:type="dxa"/>
+          </w:tcPr>
+          <w:p/>
+        </w:tc>
+        <w:tc>
+          <w:tcPr>
+            <w:tcW w:w="2410" w:type="dxa"/>
+          </w:tcPr>
+          <w:p/>
+        </w:tc>
+        <w:tc>
+          <w:tcPr>
+            <w:tcW w:w="2268" w:type="dxa"/>
+          </w:tcPr>
+          <w:p>
+            <w:pPr>
+              <w:rPr>
+                <w:lang w:val="vi-VN"/>
+              </w:rPr>
+            </w:pPr>
+            <w:r>
+              <w:rPr>
+                <w:lang w:val="vi-VN"/>
+              </w:rPr>
+              <w:t>VERIFY CODE NOT FOUND (4007)</w:t>
+            </w:r>
+          </w:p>
+        </w:tc>
+        <w:tc>
+          <w:tcPr>
+            <w:tcW w:w="2693" w:type="dxa"/>
           </w:tcPr>
           <w:p>
             <w:r>
@@ -1476,99 +1164,120 @@
         </w:tc>
         <w:tc>
           <w:tcPr>
-            <w:tcW w:w="1941" w:type="dxa"/>
-          </w:tcPr>
-          <w:p>
-            <w:pPr>
-              <w:rPr>
-                <w:lang w:val="en-US"/>
-              </w:rPr>
-            </w:pPr>
-          </w:p>
+            <w:tcW w:w="2692" w:type="dxa"/>
+          </w:tcPr>
+          <w:p/>
         </w:tc>
       </w:tr>
       <w:tr>
         <w:tc>
           <w:tcPr>
-            <w:tcW w:w="1340" w:type="dxa"/>
-          </w:tcPr>
-          <w:p>
-            <w:pPr>
-              <w:rPr>
-                <w:lang w:val="en-US"/>
-              </w:rPr>
-            </w:pPr>
-          </w:p>
-        </w:tc>
-        <w:tc>
-          <w:tcPr>
-            <w:tcW w:w="2165" w:type="dxa"/>
-          </w:tcPr>
-          <w:p>
-            <w:pPr>
-              <w:rPr>
-                <w:lang w:val="en-US"/>
-              </w:rPr>
-            </w:pPr>
-          </w:p>
-        </w:tc>
-        <w:tc>
-          <w:tcPr>
-            <w:tcW w:w="2786" w:type="dxa"/>
-          </w:tcPr>
-          <w:p>
-            <w:pPr>
-              <w:rPr>
-                <w:lang w:val="en-US"/>
-              </w:rPr>
-            </w:pPr>
-            <w:r>
-              <w:rPr>
-                <w:lang w:val="en-US"/>
-              </w:rPr>
+            <w:tcW w:w="1377" w:type="dxa"/>
+          </w:tcPr>
+          <w:p/>
+        </w:tc>
+        <w:tc>
+          <w:tcPr>
+            <w:tcW w:w="2025" w:type="dxa"/>
+          </w:tcPr>
+          <w:p/>
+        </w:tc>
+        <w:tc>
+          <w:tcPr>
+            <w:tcW w:w="2410" w:type="dxa"/>
+          </w:tcPr>
+          <w:p/>
+        </w:tc>
+        <w:tc>
+          <w:tcPr>
+            <w:tcW w:w="2268" w:type="dxa"/>
+          </w:tcPr>
+          <w:p>
+            <w:pPr>
+              <w:rPr>
+                <w:lang w:val="vi-VN"/>
+              </w:rPr>
+            </w:pPr>
+          </w:p>
+        </w:tc>
+        <w:tc>
+          <w:tcPr>
+            <w:tcW w:w="2693" w:type="dxa"/>
+          </w:tcPr>
+          <w:p>
+            <w:pPr>
+              <w:rPr>
+                <w:lang w:val="vi-VN"/>
+              </w:rPr>
+            </w:pPr>
+            <w:r>
+              <w:rPr>
+                <w:lang w:val="vi-VN"/>
+              </w:rPr>
+              <w:t>VERIFY CODE EXPIRED</w:t>
+            </w:r>
+            <w:r>
+              <w:rPr>
+                <w:lang w:val="vi-VN"/>
+              </w:rPr>
+              <w:br/>
+              <w:t>(5006)</w:t>
+            </w:r>
+            <w:bookmarkStart w:id="0" w:name="_GoBack"/>
+            <w:bookmarkEnd w:id="0"/>
+          </w:p>
+        </w:tc>
+        <w:tc>
+          <w:tcPr>
+            <w:tcW w:w="2692" w:type="dxa"/>
+          </w:tcPr>
+          <w:p/>
+        </w:tc>
+      </w:tr>
+      <w:tr>
+        <w:tc>
+          <w:tcPr>
+            <w:tcW w:w="1377" w:type="dxa"/>
+          </w:tcPr>
+          <w:p/>
+        </w:tc>
+        <w:tc>
+          <w:tcPr>
+            <w:tcW w:w="2025" w:type="dxa"/>
+          </w:tcPr>
+          <w:p/>
+        </w:tc>
+        <w:tc>
+          <w:tcPr>
+            <w:tcW w:w="2410" w:type="dxa"/>
+          </w:tcPr>
+          <w:p>
+            <w:r>
               <w:tab/>
             </w:r>
           </w:p>
         </w:tc>
         <w:tc>
           <w:tcPr>
-            <w:tcW w:w="1565" w:type="dxa"/>
-          </w:tcPr>
-          <w:p>
-            <w:pPr>
-              <w:rPr>
-                <w:lang w:val="en-US"/>
-              </w:rPr>
-            </w:pPr>
-          </w:p>
-        </w:tc>
-        <w:tc>
-          <w:tcPr>
-            <w:tcW w:w="2390" w:type="dxa"/>
+            <w:tcW w:w="2268" w:type="dxa"/>
           </w:tcPr>
           <w:p/>
         </w:tc>
         <w:tc>
           <w:tcPr>
-            <w:tcW w:w="1941" w:type="dxa"/>
-          </w:tcPr>
-          <w:p>
-            <w:pPr>
-              <w:rPr>
-                <w:lang w:val="en-US"/>
-              </w:rPr>
-            </w:pPr>
-          </w:p>
+            <w:tcW w:w="2693" w:type="dxa"/>
+          </w:tcPr>
+          <w:p/>
+        </w:tc>
+        <w:tc>
+          <w:tcPr>
+            <w:tcW w:w="2692" w:type="dxa"/>
+          </w:tcPr>
+          <w:p/>
         </w:tc>
       </w:tr>
     </w:tbl>
-    <w:p>
-      <w:pPr>
-        <w:rPr>
-          <w:lang w:val="en-US"/>
-        </w:rPr>
-      </w:pPr>
-    </w:p>
+    <w:p/>
     <w:sectPr>
       <w:pgSz w:w="12240" w:h="15840"/>
       <w:pgMar w:top="1440" w:right="1440" w:bottom="1440" w:left="1440" w:header="708" w:footer="708" w:gutter="0"/>
@@ -1580,8 +1289,8 @@
 </file>
 
 <file path=word/numbering.xml><?xml version="1.0" encoding="utf-8"?>
-<w:numbering xmlns:wpc="http://schemas.microsoft.com/office/word/2010/wordprocessingCanvas" xmlns:cx="http://schemas.microsoft.com/office/drawing/2014/chartex" xmlns:cx1="http://schemas.microsoft.com/office/drawing/2015/9/8/chartex" xmlns:cx2="http://schemas.microsoft.com/office/drawing/2015/10/21/chartex" xmlns:cx3="http://schemas.microsoft.com/office/drawing/2016/5/9/chartex" xmlns:cx4="http://schemas.microsoft.com/office/drawing/2016/5/10/chartex" xmlns:cx5="http://schemas.microsoft.com/office/drawing/2016/5/11/chartex" xmlns:cx6="http://schemas.microsoft.com/office/drawing/2016/5/12/chartex" xmlns:cx7="http://schemas.microsoft.com/office/drawing/2016/5/13/chartex" xmlns:cx8="http://schemas.microsoft.com/office/drawing/2016/5/14/chartex" xmlns:mc="http://schemas.openxmlformats.org/markup-compatibility/2006" xmlns:aink="http://schemas.microsoft.com/office/drawing/2016/ink" xmlns:am3d="http://schemas.microsoft.com/office/drawing/2017/model3d" xmlns:o="urn:schemas-microsoft-com:office:office" xmlns:oel="http://schemas.microsoft.com/office/2019/extlst" xmlns:r="http://schemas.openxmlformats.org/officeDocument/2006/relationships" xmlns:m="http://schemas.openxmlformats.org/officeDocument/2006/math" xmlns:v="urn:schemas-microsoft-com:vml" xmlns:wp14="http://schemas.microsoft.com/office/word/2010/wordprocessingDrawing" xmlns:wp="http://schemas.openxmlformats.org/drawingml/2006/wordprocessingDrawing" xmlns:w10="urn:schemas-microsoft-com:office:word" xmlns:w="http://schemas.openxmlformats.org/wordprocessingml/2006/main" xmlns:w14="http://schemas.microsoft.com/office/word/2010/wordml" xmlns:w15="http://schemas.microsoft.com/office/word/2012/wordml" xmlns:w16cex="http://schemas.microsoft.com/office/word/2018/wordml/cex" xmlns:w16cid="http://schemas.microsoft.com/office/word/2016/wordml/cid" xmlns:w16="http://schemas.microsoft.com/office/word/2018/wordml" xmlns:w16du="http://schemas.microsoft.com/office/word/2023/wordml/word16du" xmlns:w16sdtdh="http://schemas.microsoft.com/office/word/2020/wordml/sdtdatahash" xmlns:w16se="http://schemas.microsoft.com/office/word/2015/wordml/symex" xmlns:wpg="http://schemas.microsoft.com/office/word/2010/wordprocessingGroup" xmlns:wpi="http://schemas.microsoft.com/office/word/2010/wordprocessingInk" xmlns:wne="http://schemas.microsoft.com/office/word/2006/wordml" xmlns:wps="http://schemas.microsoft.com/office/word/2010/wordprocessingShape" mc:Ignorable="w14 w15 w16se w16cid w16 w16cex w16sdtdh w16du wp14">
-  <w:abstractNum w:abstractNumId="0" w15:restartNumberingAfterBreak="0">
+<w:numbering xmlns:wpc="http://schemas.microsoft.com/office/word/2010/wordprocessingCanvas" xmlns:mc="http://schemas.openxmlformats.org/markup-compatibility/2006" xmlns:o="urn:schemas-microsoft-com:office:office" xmlns:r="http://schemas.openxmlformats.org/officeDocument/2006/relationships" xmlns:m="http://schemas.openxmlformats.org/officeDocument/2006/math" xmlns:v="urn:schemas-microsoft-com:vml" xmlns:wp14="http://schemas.microsoft.com/office/word/2010/wordprocessingDrawing" xmlns:wp="http://schemas.openxmlformats.org/drawingml/2006/wordprocessingDrawing" xmlns:w10="urn:schemas-microsoft-com:office:word" xmlns:w="http://schemas.openxmlformats.org/wordprocessingml/2006/main" xmlns:w14="http://schemas.microsoft.com/office/word/2010/wordml" xmlns:w15="http://schemas.microsoft.com/office/word/2012/wordml" xmlns:wpg="http://schemas.microsoft.com/office/word/2010/wordprocessingGroup" xmlns:wpi="http://schemas.microsoft.com/office/word/2010/wordprocessingInk" xmlns:wne="http://schemas.microsoft.com/office/word/2006/wordml" xmlns:wps="http://schemas.microsoft.com/office/word/2010/wordprocessingShape" mc:Ignorable="w14 w15 wp14">
+  <w:abstractNum w:abstractNumId="0">
     <w:nsid w:val="5F810FB2"/>
     <w:multiLevelType w:val="hybridMultilevel"/>
     <w:tmpl w:val="8B00E294"/>
@@ -1693,14 +1402,14 @@
       </w:rPr>
     </w:lvl>
   </w:abstractNum>
-  <w:num w:numId="1" w16cid:durableId="1265722636">
+  <w:num w:numId="1">
     <w:abstractNumId w:val="0"/>
   </w:num>
 </w:numbering>
 </file>
 
 <file path=word/styles.xml><?xml version="1.0" encoding="utf-8"?>
-<w:styles xmlns:mc="http://schemas.openxmlformats.org/markup-compatibility/2006" xmlns:r="http://schemas.openxmlformats.org/officeDocument/2006/relationships" xmlns:w="http://schemas.openxmlformats.org/wordprocessingml/2006/main" xmlns:w14="http://schemas.microsoft.com/office/word/2010/wordml" xmlns:w15="http://schemas.microsoft.com/office/word/2012/wordml" xmlns:w16cex="http://schemas.microsoft.com/office/word/2018/wordml/cex" xmlns:w16cid="http://schemas.microsoft.com/office/word/2016/wordml/cid" xmlns:w16="http://schemas.microsoft.com/office/word/2018/wordml" xmlns:w16du="http://schemas.microsoft.com/office/word/2023/wordml/word16du" xmlns:w16sdtdh="http://schemas.microsoft.com/office/word/2020/wordml/sdtdatahash" xmlns:w16se="http://schemas.microsoft.com/office/word/2015/wordml/symex" mc:Ignorable="w14 w15 w16se w16cid w16 w16cex w16sdtdh w16du">
+<w:styles xmlns:mc="http://schemas.openxmlformats.org/markup-compatibility/2006" xmlns:r="http://schemas.openxmlformats.org/officeDocument/2006/relationships" xmlns:w="http://schemas.openxmlformats.org/wordprocessingml/2006/main" xmlns:w14="http://schemas.microsoft.com/office/word/2010/wordml" xmlns:w15="http://schemas.microsoft.com/office/word/2012/wordml" mc:Ignorable="w14 w15">
   <w:docDefaults>
     <w:rPrDefault>
       <w:rPr>
@@ -1708,13 +1417,13 @@
         <w:kern w:val="2"/>
         <w:sz w:val="24"/>
         <w:szCs w:val="24"/>
-        <w:lang w:eastAsia="en-US" w:bidi="ar-SA"/>
+        <w:lang w:val="en-US" w:eastAsia="en-US" w:bidi="ar-SA"/>
         <w14:ligatures w14:val="standardContextual"/>
       </w:rPr>
     </w:rPrDefault>
     <w:pPrDefault/>
   </w:docDefaults>
-  <w:latentStyles w:defLockedState="0" w:defUIPriority="99" w:defSemiHidden="0" w:defUnhideWhenUsed="0" w:defQFormat="0" w:count="376">
+  <w:latentStyles w:defLockedState="0" w:defUIPriority="99" w:defSemiHidden="0" w:defUnhideWhenUsed="0" w:defQFormat="0" w:count="371">
     <w:lsdException w:name="Normal" w:uiPriority="0" w:qFormat="1"/>
     <w:lsdException w:name="heading 1" w:uiPriority="9" w:qFormat="1"/>
     <w:lsdException w:name="heading 2" w:semiHidden="1" w:uiPriority="9" w:unhideWhenUsed="1" w:qFormat="1"/>
@@ -2086,11 +1795,6 @@
     <w:lsdException w:name="List Table 5 Dark Accent 6" w:uiPriority="50"/>
     <w:lsdException w:name="List Table 6 Colorful Accent 6" w:uiPriority="51"/>
     <w:lsdException w:name="List Table 7 Colorful Accent 6" w:uiPriority="52"/>
-    <w:lsdException w:name="Mention" w:semiHidden="1" w:unhideWhenUsed="1"/>
-    <w:lsdException w:name="Smart Hyperlink" w:semiHidden="1" w:unhideWhenUsed="1"/>
-    <w:lsdException w:name="Hashtag" w:semiHidden="1" w:unhideWhenUsed="1"/>
-    <w:lsdException w:name="Unresolved Mention" w:semiHidden="1" w:unhideWhenUsed="1"/>
-    <w:lsdException w:name="Smart Link" w:semiHidden="1" w:unhideWhenUsed="1"/>
   </w:latentStyles>
   <w:style w:type="paragraph" w:default="1" w:styleId="Normal">
     <w:name w:val="Normal"/>
@@ -2615,6 +2319,7 @@
     <w:uiPriority w:val="39"/>
     <w:rsid w:val="004E2613"/>
     <w:tblPr>
+      <w:tblInd w:w="0" w:type="dxa"/>
       <w:tblBorders>
         <w:top w:val="single" w:sz="4" w:space="0" w:color="auto"/>
         <w:left w:val="single" w:sz="4" w:space="0" w:color="auto"/>
@@ -2623,6 +2328,12 @@
         <w:insideH w:val="single" w:sz="4" w:space="0" w:color="auto"/>
         <w:insideV w:val="single" w:sz="4" w:space="0" w:color="auto"/>
       </w:tblBorders>
+      <w:tblCellMar>
+        <w:top w:w="0" w:type="dxa"/>
+        <w:left w:w="108" w:type="dxa"/>
+        <w:bottom w:w="0" w:type="dxa"/>
+        <w:right w:w="108" w:type="dxa"/>
+      </w:tblCellMar>
     </w:tblPr>
   </w:style>
 </w:styles>

</xml_diff>